<commit_message>
On branch dev-wanderson  Changes to be committed: 	modified:   "docs/Instala\303\247\303\243oAmbientesV2.0.docx" 	deleted:    "docs/~$stala\303\247\303\243oAmbientesV2.0.docx"
 Untracked files:
	.idea/appweb.iml
.idea/modules.xml
	.idea/workspace.xml
</commit_message>
<xml_diff>
--- a/docs/InstalaçãoAmbientesV2.0.docx
+++ b/docs/InstalaçãoAmbientesV2.0.docx
@@ -62,7 +62,21 @@
         <w:rPr>
           <w:sz w:val="24"/>
         </w:rPr>
-        <w:t xml:space="preserve"> buga todo o projeto, por não aceitar algumas palavras como declaração de variáveis.</w:t>
+        <w:t xml:space="preserve"> </w:t>
+      </w:r>
+      <w:proofErr w:type="spellStart"/>
+      <w:r>
+        <w:rPr>
+          <w:sz w:val="24"/>
+        </w:rPr>
+        <w:t>buga</w:t>
+      </w:r>
+      <w:proofErr w:type="spellEnd"/>
+      <w:r>
+        <w:rPr>
+          <w:sz w:val="24"/>
+        </w:rPr>
+        <w:t xml:space="preserve"> todo o projeto, por não aceitar algumas palavras como declaração de variáveis.</w:t>
       </w:r>
       <w:r>
         <w:br/>
@@ -90,13 +104,25 @@
     </w:p>
     <w:p>
       <w:r>
-        <w:t>&lt;?php</w:t>
-      </w:r>
+        <w:t>&lt;?</w:t>
+      </w:r>
+      <w:proofErr w:type="spellStart"/>
+      <w:r>
+        <w:t>php</w:t>
+      </w:r>
+      <w:proofErr w:type="spellEnd"/>
     </w:p>
     <w:p>
       <w:r>
         <w:tab/>
-        <w:t>phpinfo()</w:t>
+      </w:r>
+      <w:proofErr w:type="spellStart"/>
+      <w:r>
+        <w:t>phpinfo</w:t>
+      </w:r>
+      <w:proofErr w:type="spellEnd"/>
+      <w:r>
+        <w:t>()</w:t>
       </w:r>
     </w:p>
     <w:p>
@@ -108,14 +134,38 @@
       <w:r>
         <w:t xml:space="preserve">salva em </w:t>
       </w:r>
+      <w:proofErr w:type="spellStart"/>
       <w:r>
         <w:rPr>
           <w:i/>
         </w:rPr>
-        <w:t xml:space="preserve">htdocs </w:t>
-      </w:r>
-      <w:r>
-        <w:t>como inf.php e abra no localhost.</w:t>
+        <w:t>htdocs</w:t>
+      </w:r>
+      <w:proofErr w:type="spellEnd"/>
+      <w:r>
+        <w:rPr>
+          <w:i/>
+        </w:rPr>
+        <w:t xml:space="preserve"> </w:t>
+      </w:r>
+      <w:r>
+        <w:t xml:space="preserve">como </w:t>
+      </w:r>
+      <w:proofErr w:type="spellStart"/>
+      <w:r>
+        <w:t>inf.php</w:t>
+      </w:r>
+      <w:proofErr w:type="spellEnd"/>
+      <w:r>
+        <w:t xml:space="preserve"> e abra no </w:t>
+      </w:r>
+      <w:proofErr w:type="spellStart"/>
+      <w:r>
+        <w:t>localhost</w:t>
+      </w:r>
+      <w:proofErr w:type="spellEnd"/>
+      <w:r>
+        <w:t>.</w:t>
       </w:r>
     </w:p>
     <w:p>
@@ -382,64 +432,27 @@
         <w:rPr>
           <w:sz w:val="24"/>
         </w:rPr>
-        <w:t xml:space="preserve">, como mostra na imagem abaixo, execute o seguinte comando: git clone </w:t>
-      </w:r>
-      <w:hyperlink r:id="rId8" w:history="1">
-        <w:r>
-          <w:rPr>
-            <w:rStyle w:val="Hyperlink"/>
-            <w:sz w:val="24"/>
-          </w:rPr>
-          <w:t>https://github.com/alyssontkd/ejur.git</w:t>
-        </w:r>
-      </w:hyperlink>
-      <w:r>
-        <w:rPr>
-          <w:sz w:val="24"/>
-        </w:rPr>
-        <w:t xml:space="preserve"> </w:t>
-      </w:r>
-      <w:r>
-        <w:rPr>
-          <w:i/>
-          <w:sz w:val="24"/>
-        </w:rPr>
-        <w:t>(E</w:t>
-      </w:r>
-      <w:r>
-        <w:rPr>
-          <w:i/>
-          <w:sz w:val="24"/>
-        </w:rPr>
-        <w:t xml:space="preserve">sse clone é para o projeto EJUR, caso o seu seja diferente, substitua o </w:t>
-      </w:r>
-      <w:r>
-        <w:rPr>
-          <w:i/>
-          <w:sz w:val="24"/>
-        </w:rPr>
-        <w:t>“</w:t>
-      </w:r>
-      <w:r>
-        <w:rPr>
-          <w:i/>
-          <w:sz w:val="24"/>
-        </w:rPr>
-        <w:t>EJUR</w:t>
-      </w:r>
-      <w:r>
-        <w:rPr>
-          <w:i/>
-          <w:sz w:val="24"/>
-        </w:rPr>
-        <w:t>”</w:t>
-      </w:r>
-      <w:r>
-        <w:rPr>
-          <w:i/>
-          <w:sz w:val="24"/>
-        </w:rPr>
-        <w:t xml:space="preserve"> por ETEC ou CATEQUESE, de acordo com sua alocação).</w:t>
+        <w:t xml:space="preserve">, como mostra na imagem abaixo, execute o seguinte comando: </w:t>
+      </w:r>
+      <w:proofErr w:type="spellStart"/>
+      <w:r>
+        <w:rPr>
+          <w:sz w:val="24"/>
+        </w:rPr>
+        <w:t>git</w:t>
+      </w:r>
+      <w:proofErr w:type="spellEnd"/>
+      <w:r>
+        <w:rPr>
+          <w:sz w:val="24"/>
+        </w:rPr>
+        <w:t xml:space="preserve"> clone </w:t>
+      </w:r>
+      <w:r>
+        <w:rPr>
+          <w:sz w:val="24"/>
+        </w:rPr>
+        <w:t>https://github.com/wandersonslima/appweb</w:t>
       </w:r>
     </w:p>
     <w:p>
@@ -668,7 +681,7 @@
                     </pic:cNvPicPr>
                   </pic:nvPicPr>
                   <pic:blipFill>
-                    <a:blip r:embed="rId9" cstate="print">
+                    <a:blip r:embed="rId8" cstate="print">
                       <a:extLst>
                         <a:ext uri="{28A0092B-C50C-407E-A947-70E740481C1C}">
                           <a14:useLocalDpi xmlns:a14="http://schemas.microsoft.com/office/drawing/2010/main" val="0"/>
@@ -709,6 +722,8 @@
     <w:p>
       <w:pPr>
         <w:rPr>
+          <w:i/>
+          <w:color w:val="0000FF"/>
           <w:sz w:val="24"/>
         </w:rPr>
       </w:pPr>
@@ -724,13 +739,48 @@
         </w:rPr>
         <w:br/>
       </w:r>
-      <w:r>
-        <w:rPr>
-          <w:b/>
-          <w:color w:val="0000FF"/>
-          <w:sz w:val="24"/>
-        </w:rPr>
-        <w:t>mysql -u root -p &lt; C:\xampp\htdocs\ejur\data\db\script_inicial.</w:t>
+      <w:bookmarkStart w:id="0" w:name="_GoBack"/>
+      <w:proofErr w:type="spellStart"/>
+      <w:r>
+        <w:rPr>
+          <w:b/>
+          <w:color w:val="0000FF"/>
+          <w:sz w:val="24"/>
+        </w:rPr>
+        <w:t>mysql</w:t>
+      </w:r>
+      <w:proofErr w:type="spellEnd"/>
+      <w:r>
+        <w:rPr>
+          <w:b/>
+          <w:color w:val="0000FF"/>
+          <w:sz w:val="24"/>
+        </w:rPr>
+        <w:t xml:space="preserve"> -u root -p &lt; C:\xampp\htdocs\</w:t>
+      </w:r>
+      <w:r>
+        <w:rPr>
+          <w:b/>
+          <w:color w:val="0000FF"/>
+          <w:sz w:val="24"/>
+        </w:rPr>
+        <w:t>web\appweb\data\bd</w:t>
+      </w:r>
+      <w:r>
+        <w:rPr>
+          <w:b/>
+          <w:color w:val="0000FF"/>
+          <w:sz w:val="24"/>
+        </w:rPr>
+        <w:t>appweb</w:t>
+      </w:r>
+      <w:r>
+        <w:rPr>
+          <w:b/>
+          <w:color w:val="0000FF"/>
+          <w:sz w:val="24"/>
+        </w:rPr>
+        <w:t>.</w:t>
       </w:r>
       <w:r>
         <w:rPr>
@@ -749,66 +799,47 @@
         </w:rPr>
         <w:t xml:space="preserve"> </w:t>
       </w:r>
-      <w:r>
-        <w:rPr>
-          <w:i/>
-          <w:sz w:val="24"/>
-        </w:rPr>
-        <w:t>(</w:t>
-      </w:r>
-      <w:r>
-        <w:rPr>
-          <w:i/>
-          <w:sz w:val="24"/>
-        </w:rPr>
-        <w:t xml:space="preserve">Lembrando mais uma vez, </w:t>
-      </w:r>
-      <w:r>
-        <w:rPr>
-          <w:i/>
-          <w:sz w:val="24"/>
-        </w:rPr>
-        <w:t xml:space="preserve">caso seu projeto seja </w:t>
-      </w:r>
-      <w:r>
-        <w:rPr>
-          <w:i/>
-          <w:sz w:val="24"/>
-        </w:rPr>
-        <w:t>outro é só substituir o nome do projeto</w:t>
-      </w:r>
-      <w:r>
-        <w:rPr>
-          <w:i/>
-          <w:sz w:val="24"/>
-        </w:rPr>
-        <w:t xml:space="preserve"> “EJUR</w:t>
-      </w:r>
-      <w:r>
-        <w:rPr>
-          <w:i/>
-          <w:sz w:val="24"/>
-        </w:rPr>
-        <w:t>”</w:t>
-      </w:r>
-      <w:r>
-        <w:rPr>
-          <w:i/>
-          <w:sz w:val="24"/>
-        </w:rPr>
-        <w:t>.)</w:t>
-      </w:r>
-      <w:r>
-        <w:rPr>
-          <w:sz w:val="24"/>
-        </w:rPr>
-        <w:t xml:space="preserve"> </w:t>
-      </w:r>
-      <w:r>
-        <w:rPr>
-          <w:sz w:val="24"/>
-        </w:rPr>
-        <w:t xml:space="preserve">Caso peça uma password clique Enter. </w:t>
+      <w:bookmarkEnd w:id="0"/>
+    </w:p>
+    <w:p>
+      <w:pPr>
+        <w:rPr>
+          <w:sz w:val="24"/>
+        </w:rPr>
+      </w:pPr>
+      <w:r>
+        <w:rPr>
+          <w:sz w:val="24"/>
+        </w:rPr>
+        <w:t xml:space="preserve">Caso peça uma </w:t>
+      </w:r>
+      <w:proofErr w:type="spellStart"/>
+      <w:r>
+        <w:rPr>
+          <w:sz w:val="24"/>
+        </w:rPr>
+        <w:t>password</w:t>
+      </w:r>
+      <w:proofErr w:type="spellEnd"/>
+      <w:r>
+        <w:rPr>
+          <w:sz w:val="24"/>
+        </w:rPr>
+        <w:t xml:space="preserve"> clique </w:t>
+      </w:r>
+      <w:proofErr w:type="spellStart"/>
+      <w:r>
+        <w:rPr>
+          <w:sz w:val="24"/>
+        </w:rPr>
+        <w:t>Enter</w:t>
+      </w:r>
+      <w:proofErr w:type="spellEnd"/>
+      <w:r>
+        <w:rPr>
+          <w:sz w:val="24"/>
+        </w:rPr>
+        <w:t xml:space="preserve">. </w:t>
       </w:r>
       <w:r>
         <w:rPr>
@@ -844,8 +875,9 @@
     <w:p>
       <w:pPr>
         <w:rPr>
-          <w:rFonts w:ascii="Helvetica" w:hAnsi="Helvetica" w:cs="Helvetica"/>
-          <w:color w:val="333333"/>
+          <w:b/>
+          <w:color w:val="FF0000"/>
+          <w:sz w:val="28"/>
         </w:rPr>
       </w:pPr>
       <w:r>
@@ -854,7 +886,7 @@
         </w:rPr>
         <w:t xml:space="preserve"> Para validar entre no </w:t>
       </w:r>
-      <w:hyperlink r:id="rId10" w:history="1">
+      <w:hyperlink r:id="rId9" w:history="1">
         <w:r>
           <w:rPr>
             <w:rStyle w:val="Hyperlink"/>
@@ -874,671 +906,6 @@
           <w:sz w:val="24"/>
         </w:rPr>
         <w:br/>
-      </w:r>
-      <w:r>
-        <w:rPr>
-          <w:i/>
-          <w:sz w:val="24"/>
-        </w:rPr>
-        <w:t>OBS: Para os integrantes do projeto CATEQUESE, até o presente momento (04/09/16) o script de banco, tinha um nome diferente dos demais, o que ficaria dessa forma: mysql -u root -p &lt; C:\xampp\htdocs\catequese\data\db\script_inicial.sql.antes.</w:t>
-      </w:r>
-    </w:p>
-    <w:p>
-      <w:r>
-        <w:rPr>
-          <w:b/>
-          <w:color w:val="FF0000"/>
-          <w:sz w:val="28"/>
-        </w:rPr>
-        <w:t>5º</w:t>
-      </w:r>
-      <w:r>
-        <w:rPr>
-          <w:b/>
-          <w:color w:val="FF0000"/>
-          <w:sz w:val="28"/>
-        </w:rPr>
-        <w:t xml:space="preserve"> </w:t>
-      </w:r>
-      <w:r>
-        <w:t xml:space="preserve"> </w:t>
-      </w:r>
-      <w:r>
-        <w:rPr>
-          <w:sz w:val="24"/>
-        </w:rPr>
-        <w:t>Agora iremos configurar o acesso ao banco pela aplicação.</w:t>
-      </w:r>
-      <w:r>
-        <w:rPr>
-          <w:sz w:val="24"/>
-        </w:rPr>
-        <w:t xml:space="preserve"> Isso é feito no arquivo que está em </w:t>
-      </w:r>
-      <w:r>
-        <w:rPr>
-          <w:b/>
-          <w:color w:val="0000FF"/>
-          <w:sz w:val="24"/>
-        </w:rPr>
-        <w:t>C:\xampp\htdoc\ejur\config\autolad</w:t>
-      </w:r>
-      <w:r>
-        <w:rPr>
-          <w:b/>
-          <w:color w:val="0000FF"/>
-          <w:sz w:val="24"/>
-        </w:rPr>
-        <w:t xml:space="preserve">. </w:t>
-      </w:r>
-      <w:r>
-        <w:rPr>
-          <w:sz w:val="24"/>
-        </w:rPr>
-        <w:t xml:space="preserve">Copie e cole o arquivo </w:t>
-      </w:r>
-      <w:r>
-        <w:rPr>
-          <w:b/>
-          <w:color w:val="0000FF"/>
-          <w:sz w:val="24"/>
-        </w:rPr>
-        <w:t>development.exemplo.php</w:t>
-      </w:r>
-      <w:r>
-        <w:rPr>
-          <w:sz w:val="24"/>
-        </w:rPr>
-        <w:t xml:space="preserve">, na copie do arquivo coloque o nome como </w:t>
-      </w:r>
-      <w:r>
-        <w:rPr>
-          <w:b/>
-          <w:color w:val="0000FF"/>
-          <w:sz w:val="24"/>
-        </w:rPr>
-        <w:t>development.php</w:t>
-      </w:r>
-      <w:r>
-        <w:rPr>
-          <w:b/>
-          <w:color w:val="0000FF"/>
-          <w:sz w:val="24"/>
-        </w:rPr>
-        <w:t xml:space="preserve">. </w:t>
-      </w:r>
-      <w:r>
-        <w:rPr>
-          <w:sz w:val="24"/>
-        </w:rPr>
-        <w:t xml:space="preserve">O mesmo processo deverá ser feito com </w:t>
-      </w:r>
-      <w:r>
-        <w:rPr>
-          <w:b/>
-          <w:color w:val="0000FF"/>
-          <w:sz w:val="24"/>
-        </w:rPr>
-        <w:t>global.exemplo.php</w:t>
-      </w:r>
-      <w:r>
-        <w:rPr>
-          <w:sz w:val="24"/>
-        </w:rPr>
-        <w:t>.</w:t>
-      </w:r>
-      <w:r>
-        <w:rPr>
-          <w:sz w:val="24"/>
-        </w:rPr>
-        <w:t xml:space="preserve"> Caso os arquivos já existam é só fazer as alterações, seguindo passos simples</w:t>
-      </w:r>
-      <w:r>
-        <w:rPr>
-          <w:sz w:val="24"/>
-        </w:rPr>
-        <w:t xml:space="preserve">, </w:t>
-      </w:r>
-      <w:r>
-        <w:rPr>
-          <w:sz w:val="24"/>
-        </w:rPr>
-        <w:t>como inserir o banco o login e a senha do seu mysql. Vou deixar o meu como exemplo.</w:t>
-      </w:r>
-    </w:p>
-    <w:p>
-      <w:pPr>
-        <w:rPr>
-          <w:sz w:val="24"/>
-        </w:rPr>
-      </w:pPr>
-    </w:p>
-    <w:p>
-      <w:r>
-        <w:rPr>
-          <w:sz w:val="24"/>
-        </w:rPr>
-        <w:t xml:space="preserve">Agora iremos configurar o acesso ao banco pela aplicação. Isso é feito no arquivo </w:t>
-      </w:r>
-      <w:r>
-        <w:rPr>
-          <w:b/>
-          <w:color w:val="0000FF"/>
-          <w:sz w:val="24"/>
-        </w:rPr>
-        <w:t>development.php</w:t>
-      </w:r>
-      <w:r>
-        <w:rPr>
-          <w:color w:val="0000FF"/>
-          <w:sz w:val="24"/>
-        </w:rPr>
-        <w:t xml:space="preserve"> </w:t>
-      </w:r>
-      <w:r>
-        <w:rPr>
-          <w:sz w:val="24"/>
-        </w:rPr>
-        <w:t xml:space="preserve">que está em </w:t>
-      </w:r>
-      <w:r>
-        <w:rPr>
-          <w:b/>
-          <w:color w:val="0000FF"/>
-          <w:sz w:val="24"/>
-        </w:rPr>
-        <w:t>C:\</w:t>
-      </w:r>
-      <w:r>
-        <w:rPr>
-          <w:b/>
-          <w:color w:val="0000FF"/>
-          <w:sz w:val="24"/>
-        </w:rPr>
-        <w:t>xampp\htdocs\ejur\config\autoload</w:t>
-      </w:r>
-      <w:r>
-        <w:rPr>
-          <w:color w:val="002060"/>
-          <w:sz w:val="24"/>
-        </w:rPr>
-        <w:t xml:space="preserve"> </w:t>
-      </w:r>
-      <w:r>
-        <w:rPr>
-          <w:sz w:val="24"/>
-        </w:rPr>
-        <w:t>,</w:t>
-      </w:r>
-      <w:r>
-        <w:rPr>
-          <w:sz w:val="24"/>
-        </w:rPr>
-        <w:t xml:space="preserve"> </w:t>
-      </w:r>
-      <w:r>
-        <w:rPr>
-          <w:sz w:val="24"/>
-        </w:rPr>
-        <w:t xml:space="preserve">alguns projetos </w:t>
-      </w:r>
-      <w:r>
-        <w:rPr>
-          <w:sz w:val="24"/>
-        </w:rPr>
-        <w:t xml:space="preserve">estão vindo com o arquivo </w:t>
-      </w:r>
-      <w:r>
-        <w:rPr>
-          <w:b/>
-          <w:color w:val="0000FF"/>
-          <w:sz w:val="24"/>
-        </w:rPr>
-        <w:t>development.exemplo.php</w:t>
-      </w:r>
-      <w:r>
-        <w:rPr>
-          <w:color w:val="0000FF"/>
-          <w:sz w:val="24"/>
-        </w:rPr>
-        <w:t xml:space="preserve"> </w:t>
-      </w:r>
-      <w:r>
-        <w:rPr>
-          <w:sz w:val="24"/>
-        </w:rPr>
-        <w:t>, quando acontecer isso, remova o .exemplo e deixe da forma correta</w:t>
-      </w:r>
-      <w:r>
-        <w:rPr>
-          <w:i/>
-          <w:sz w:val="24"/>
-        </w:rPr>
-        <w:t>.(Faça o mesmo com o arquivo global.php caso ele venha da forma que avisei acima).</w:t>
-      </w:r>
-      <w:r>
-        <w:rPr>
-          <w:i/>
-          <w:sz w:val="24"/>
-        </w:rPr>
-        <w:t xml:space="preserve"> </w:t>
-      </w:r>
-      <w:r>
-        <w:rPr>
-          <w:sz w:val="24"/>
-        </w:rPr>
-        <w:t xml:space="preserve">Bom, para fazer isso é só seguir </w:t>
-      </w:r>
-      <w:r>
-        <w:rPr>
-          <w:sz w:val="24"/>
-        </w:rPr>
-        <w:lastRenderedPageBreak/>
-        <w:t>passos simples, como inserir o banco o login e a senha do seu mysql. Vou deixar o meu como exemplo.</w:t>
-      </w:r>
-    </w:p>
-    <w:p>
-      <w:r>
-        <w:rPr>
-          <w:noProof/>
-          <w:lang w:eastAsia="pt-BR"/>
-        </w:rPr>
-        <w:drawing>
-          <wp:inline distT="0" distB="0" distL="0" distR="0" wp14:anchorId="75EDB72C" wp14:editId="3B991A15">
-            <wp:extent cx="5400675" cy="2876550"/>
-            <wp:effectExtent l="0" t="0" r="9525" b="0"/>
-            <wp:docPr id="3" name="Imagem 3"/>
-            <wp:cNvGraphicFramePr>
-              <a:graphicFrameLocks xmlns:a="http://schemas.openxmlformats.org/drawingml/2006/main" noChangeAspect="1"/>
-            </wp:cNvGraphicFramePr>
-            <a:graphic xmlns:a="http://schemas.openxmlformats.org/drawingml/2006/main">
-              <a:graphicData uri="http://schemas.openxmlformats.org/drawingml/2006/picture">
-                <pic:pic xmlns:pic="http://schemas.openxmlformats.org/drawingml/2006/picture">
-                  <pic:nvPicPr>
-                    <pic:cNvPr id="0" name="Imagem 3"/>
-                    <pic:cNvPicPr>
-                      <a:picLocks noChangeAspect="1" noChangeArrowheads="1"/>
-                    </pic:cNvPicPr>
-                  </pic:nvPicPr>
-                  <pic:blipFill>
-                    <a:blip r:embed="rId11" cstate="print">
-                      <a:extLst>
-                        <a:ext uri="{28A0092B-C50C-407E-A947-70E740481C1C}">
-                          <a14:useLocalDpi xmlns:a14="http://schemas.microsoft.com/office/drawing/2010/main" val="0"/>
-                        </a:ext>
-                      </a:extLst>
-                    </a:blip>
-                    <a:srcRect/>
-                    <a:stretch>
-                      <a:fillRect/>
-                    </a:stretch>
-                  </pic:blipFill>
-                  <pic:spPr bwMode="auto">
-                    <a:xfrm>
-                      <a:off x="0" y="0"/>
-                      <a:ext cx="5400675" cy="2876550"/>
-                    </a:xfrm>
-                    <a:prstGeom prst="rect">
-                      <a:avLst/>
-                    </a:prstGeom>
-                    <a:noFill/>
-                    <a:ln>
-                      <a:noFill/>
-                    </a:ln>
-                  </pic:spPr>
-                </pic:pic>
-              </a:graphicData>
-            </a:graphic>
-          </wp:inline>
-        </w:drawing>
-      </w:r>
-    </w:p>
-    <w:p>
-      <w:r>
-        <w:rPr>
-          <w:b/>
-          <w:color w:val="FF0000"/>
-          <w:sz w:val="28"/>
-          <w:szCs w:val="28"/>
-        </w:rPr>
-        <w:t>6º</w:t>
-      </w:r>
-      <w:r>
-        <w:t xml:space="preserve"> </w:t>
-      </w:r>
-      <w:r>
-        <w:rPr>
-          <w:sz w:val="24"/>
-        </w:rPr>
-        <w:t xml:space="preserve">Para configurar o </w:t>
-      </w:r>
-      <w:r>
-        <w:rPr>
-          <w:b/>
-          <w:color w:val="0000FF"/>
-          <w:sz w:val="24"/>
-        </w:rPr>
-        <w:t xml:space="preserve">VHOST </w:t>
-      </w:r>
-      <w:r>
-        <w:rPr>
-          <w:sz w:val="24"/>
-        </w:rPr>
-        <w:t xml:space="preserve">da aplicação é necessário entrar na pasta </w:t>
-      </w:r>
-      <w:r>
-        <w:rPr>
-          <w:b/>
-          <w:color w:val="0000FF"/>
-          <w:sz w:val="24"/>
-        </w:rPr>
-        <w:t>EXTRA</w:t>
-      </w:r>
-      <w:r>
-        <w:rPr>
-          <w:sz w:val="24"/>
-        </w:rPr>
-        <w:t xml:space="preserve"> do </w:t>
-      </w:r>
-      <w:r>
-        <w:rPr>
-          <w:b/>
-          <w:color w:val="0000FF"/>
-          <w:sz w:val="24"/>
-        </w:rPr>
-        <w:t>XAMP</w:t>
-      </w:r>
-      <w:r>
-        <w:rPr>
-          <w:sz w:val="24"/>
-        </w:rPr>
-        <w:t xml:space="preserve">, que fica no seguinte caminho </w:t>
-      </w:r>
-      <w:r>
-        <w:rPr>
-          <w:b/>
-          <w:color w:val="0000FF"/>
-          <w:sz w:val="24"/>
-        </w:rPr>
-        <w:t>C:\xampp\apache\conf\extra\httpd-vhosts.conf</w:t>
-      </w:r>
-      <w:r>
-        <w:rPr>
-          <w:sz w:val="24"/>
-        </w:rPr>
-        <w:t xml:space="preserve">. No final do arquivo deverá ser inserido o conteúdo do arquivo </w:t>
-      </w:r>
-      <w:r>
-        <w:rPr>
-          <w:b/>
-          <w:color w:val="0000FF"/>
-          <w:sz w:val="24"/>
-        </w:rPr>
-        <w:t>“VHOST-CONFIG.txt”</w:t>
-      </w:r>
-      <w:r>
-        <w:rPr>
-          <w:color w:val="0000FF"/>
-          <w:sz w:val="24"/>
-        </w:rPr>
-        <w:t xml:space="preserve"> </w:t>
-      </w:r>
-      <w:r>
-        <w:rPr>
-          <w:sz w:val="24"/>
-        </w:rPr>
-        <w:t xml:space="preserve">que se encontra no caminho </w:t>
-      </w:r>
-      <w:r>
-        <w:rPr>
-          <w:b/>
-          <w:color w:val="0000FF"/>
-          <w:sz w:val="24"/>
-        </w:rPr>
-        <w:t>C:\xampp\htdocs\ejur\data\config_initial\vhost-config.txt</w:t>
-      </w:r>
-      <w:r>
-        <w:rPr>
-          <w:sz w:val="24"/>
-        </w:rPr>
-        <w:t>. Exemplo de como ficará a configuração abaixo.</w:t>
-      </w:r>
-    </w:p>
-    <w:p>
-      <w:pPr>
-        <w:rPr>
-          <w:rFonts w:ascii="Helvetica" w:hAnsi="Helvetica" w:cs="Helvetica"/>
-          <w:color w:val="333333"/>
-        </w:rPr>
-      </w:pPr>
-      <w:r>
-        <w:rPr>
-          <w:noProof/>
-          <w:lang w:eastAsia="pt-BR"/>
-        </w:rPr>
-        <w:drawing>
-          <wp:inline distT="0" distB="0" distL="0" distR="0" wp14:anchorId="7B8A5E48" wp14:editId="064FFB60">
-            <wp:extent cx="5400675" cy="2876550"/>
-            <wp:effectExtent l="0" t="0" r="9525" b="0"/>
-            <wp:docPr id="2" name="Imagem 2"/>
-            <wp:cNvGraphicFramePr>
-              <a:graphicFrameLocks xmlns:a="http://schemas.openxmlformats.org/drawingml/2006/main" noChangeAspect="1"/>
-            </wp:cNvGraphicFramePr>
-            <a:graphic xmlns:a="http://schemas.openxmlformats.org/drawingml/2006/main">
-              <a:graphicData uri="http://schemas.openxmlformats.org/drawingml/2006/picture">
-                <pic:pic xmlns:pic="http://schemas.openxmlformats.org/drawingml/2006/picture">
-                  <pic:nvPicPr>
-                    <pic:cNvPr id="0" name="Imagem 4"/>
-                    <pic:cNvPicPr>
-                      <a:picLocks noChangeAspect="1" noChangeArrowheads="1"/>
-                    </pic:cNvPicPr>
-                  </pic:nvPicPr>
-                  <pic:blipFill>
-                    <a:blip r:embed="rId12" cstate="print">
-                      <a:extLst>
-                        <a:ext uri="{28A0092B-C50C-407E-A947-70E740481C1C}">
-                          <a14:useLocalDpi xmlns:a14="http://schemas.microsoft.com/office/drawing/2010/main" val="0"/>
-                        </a:ext>
-                      </a:extLst>
-                    </a:blip>
-                    <a:srcRect/>
-                    <a:stretch>
-                      <a:fillRect/>
-                    </a:stretch>
-                  </pic:blipFill>
-                  <pic:spPr bwMode="auto">
-                    <a:xfrm>
-                      <a:off x="0" y="0"/>
-                      <a:ext cx="5400675" cy="2876550"/>
-                    </a:xfrm>
-                    <a:prstGeom prst="rect">
-                      <a:avLst/>
-                    </a:prstGeom>
-                    <a:noFill/>
-                    <a:ln>
-                      <a:noFill/>
-                    </a:ln>
-                  </pic:spPr>
-                </pic:pic>
-              </a:graphicData>
-            </a:graphic>
-          </wp:inline>
-        </w:drawing>
-      </w:r>
-    </w:p>
-    <w:p>
-      <w:pPr>
-        <w:rPr>
-          <w:sz w:val="24"/>
-        </w:rPr>
-      </w:pPr>
-      <w:r>
-        <w:rPr>
-          <w:b/>
-          <w:color w:val="FF0000"/>
-          <w:sz w:val="28"/>
-        </w:rPr>
-        <w:t>7º</w:t>
-      </w:r>
-      <w:r>
-        <w:rPr>
-          <w:sz w:val="24"/>
-        </w:rPr>
-        <w:t>Para finalizar. Agora só é necessário editar o arquivo “</w:t>
-      </w:r>
-      <w:r>
-        <w:rPr>
-          <w:b/>
-          <w:color w:val="0000FF"/>
-          <w:sz w:val="24"/>
-        </w:rPr>
-        <w:t>HOSTS</w:t>
-      </w:r>
-      <w:r>
-        <w:rPr>
-          <w:sz w:val="24"/>
-        </w:rPr>
-        <w:t>” que fica localizado no seguinte caminho</w:t>
-      </w:r>
-      <w:r>
-        <w:rPr>
-          <w:rFonts w:ascii="Helvetica" w:hAnsi="Helvetica" w:cs="Helvetica"/>
-          <w:color w:val="333333"/>
-          <w:sz w:val="24"/>
-        </w:rPr>
-        <w:t xml:space="preserve"> </w:t>
-      </w:r>
-      <w:r>
-        <w:rPr>
-          <w:b/>
-          <w:color w:val="0000FF"/>
-          <w:sz w:val="24"/>
-        </w:rPr>
-        <w:t>C:\Windows\System32\drivers\etc\hosts</w:t>
-      </w:r>
-      <w:r>
-        <w:rPr>
-          <w:sz w:val="24"/>
-        </w:rPr>
-        <w:t xml:space="preserve">. Coloque a seguinte configuração </w:t>
-      </w:r>
-      <w:r>
-        <w:rPr>
-          <w:b/>
-          <w:color w:val="0000FF"/>
-          <w:sz w:val="24"/>
-        </w:rPr>
-        <w:t>127.0.0.1 dev.ejur.com.br</w:t>
-      </w:r>
-      <w:r>
-        <w:rPr>
-          <w:color w:val="0000FF"/>
-          <w:sz w:val="24"/>
-        </w:rPr>
-        <w:t xml:space="preserve">  </w:t>
-      </w:r>
-      <w:r>
-        <w:rPr>
-          <w:sz w:val="24"/>
-        </w:rPr>
-        <w:t xml:space="preserve">Mas com um pequeno porém, para editar </w:t>
-      </w:r>
-      <w:r>
-        <w:rPr>
-          <w:sz w:val="24"/>
-        </w:rPr>
-        <w:lastRenderedPageBreak/>
-        <w:t>esse arquivo, é necessário fazer como um administrador. Caso não consiga, faça a seguinte tarefa: Copie o arquivo e cole na área de trabalho, edite normalmente lá, e depois cole na pasta novamente que ele seguirá o fluxo normalmente. Segue exemplo abaixo.</w:t>
-      </w:r>
-    </w:p>
-    <w:p>
-      <w:pPr>
-        <w:rPr>
-          <w:rFonts w:ascii="Helvetica" w:hAnsi="Helvetica" w:cs="Helvetica"/>
-          <w:color w:val="333333"/>
-        </w:rPr>
-      </w:pPr>
-      <w:r>
-        <w:rPr>
-          <w:noProof/>
-          <w:lang w:eastAsia="pt-BR"/>
-        </w:rPr>
-        <w:drawing>
-          <wp:inline distT="0" distB="0" distL="0" distR="0" wp14:anchorId="456B583C" wp14:editId="4224BEC7">
-            <wp:extent cx="5400675" cy="2876550"/>
-            <wp:effectExtent l="0" t="0" r="9525" b="0"/>
-            <wp:docPr id="1" name="Imagem 1"/>
-            <wp:cNvGraphicFramePr>
-              <a:graphicFrameLocks xmlns:a="http://schemas.openxmlformats.org/drawingml/2006/main" noChangeAspect="1"/>
-            </wp:cNvGraphicFramePr>
-            <a:graphic xmlns:a="http://schemas.openxmlformats.org/drawingml/2006/main">
-              <a:graphicData uri="http://schemas.openxmlformats.org/drawingml/2006/picture">
-                <pic:pic xmlns:pic="http://schemas.openxmlformats.org/drawingml/2006/picture">
-                  <pic:nvPicPr>
-                    <pic:cNvPr id="0" name="Imagem 5"/>
-                    <pic:cNvPicPr>
-                      <a:picLocks noChangeAspect="1" noChangeArrowheads="1"/>
-                    </pic:cNvPicPr>
-                  </pic:nvPicPr>
-                  <pic:blipFill>
-                    <a:blip r:embed="rId13" cstate="print">
-                      <a:extLst>
-                        <a:ext uri="{28A0092B-C50C-407E-A947-70E740481C1C}">
-                          <a14:useLocalDpi xmlns:a14="http://schemas.microsoft.com/office/drawing/2010/main" val="0"/>
-                        </a:ext>
-                      </a:extLst>
-                    </a:blip>
-                    <a:srcRect/>
-                    <a:stretch>
-                      <a:fillRect/>
-                    </a:stretch>
-                  </pic:blipFill>
-                  <pic:spPr bwMode="auto">
-                    <a:xfrm>
-                      <a:off x="0" y="0"/>
-                      <a:ext cx="5400675" cy="2876550"/>
-                    </a:xfrm>
-                    <a:prstGeom prst="rect">
-                      <a:avLst/>
-                    </a:prstGeom>
-                    <a:noFill/>
-                    <a:ln>
-                      <a:noFill/>
-                    </a:ln>
-                  </pic:spPr>
-                </pic:pic>
-              </a:graphicData>
-            </a:graphic>
-          </wp:inline>
-        </w:drawing>
-      </w:r>
-    </w:p>
-    <w:p>
-      <w:pPr>
-        <w:rPr>
-          <w:sz w:val="24"/>
-        </w:rPr>
-      </w:pPr>
-      <w:r>
-        <w:rPr>
-          <w:sz w:val="24"/>
-        </w:rPr>
-        <w:t>Bom, se tudo foi executado o seu projeto rodará normalmente agora. Caso apresente algum erro,</w:t>
-      </w:r>
-      <w:bookmarkStart w:id="0" w:name="_GoBack"/>
-      <w:bookmarkEnd w:id="0"/>
-      <w:r>
-        <w:rPr>
-          <w:sz w:val="24"/>
-        </w:rPr>
-        <w:t xml:space="preserve"> entre em contato pelo nosso grupo que todos estarão dispostos a ajudar. </w:t>
-      </w:r>
-      <w:r>
-        <w:rPr>
-          <w:sz w:val="24"/>
-        </w:rPr>
-        <w:br/>
-        <w:t>Agora uma dica, para todos que vão desenvolver, sugiro que baixem o PHPSTORM. Pois é uma ótima plataforma para desenvolvimento em PHP. É uma ferramenta paga, porém como somos alunos do UniProjeção, é só entrar em contato com eles que eles liberam uma licença bem duradoura.</w:t>
       </w:r>
     </w:p>
     <w:p/>
@@ -2371,7 +1738,7 @@
 </file>
 
 <file path=customXml/itemProps1.xml><?xml version="1.0" encoding="utf-8"?>
-<ds:datastoreItem xmlns:ds="http://schemas.openxmlformats.org/officeDocument/2006/customXml" ds:itemID="{BEFA6880-FBC3-4864-BFFB-11A52273CF6A}">
+<ds:datastoreItem xmlns:ds="http://schemas.openxmlformats.org/officeDocument/2006/customXml" ds:itemID="{1D51A732-C1F4-4229-AA79-2B7C8AE918FA}">
   <ds:schemaRefs>
     <ds:schemaRef ds:uri="http://schemas.openxmlformats.org/officeDocument/2006/bibliography"/>
   </ds:schemaRefs>

</xml_diff>